<commit_message>
Results section and stats
</commit_message>
<xml_diff>
--- a/Manuscript/Telomere_parentage_TABLES_AND_FIGURES.docx
+++ b/Manuscript/Telomere_parentage_TABLES_AND_FIGURES.docx
@@ -64,6 +64,128 @@
       </w:r>
       <w:r>
         <w:t xml:space="preserve">Parental age and offspring sex ratio in the Seychelles warbler.</w:t>
+      </w:r>
+    </w:p>
+    <w:p>
+      <w:r>
+        <w:rPr>
+          <w:b/>
+        </w:rPr>
+        <w:t xml:space="preserve">Figure 1</w:t>
+      </w:r>
+    </w:p>
+    <w:p>
+      <w:pPr>
+        <w:pStyle w:val="SourceCode"/>
+      </w:pPr>
+      <w:r>
+        <w:rPr>
+          <w:rStyle w:val="VerbatimChar"/>
+        </w:rPr>
+        <w:t xml:space="preserve">## mapping: x = x, y = y </w:t>
+      </w:r>
+      <w:r>
+        <w:br w:type="textWrapping"/>
+      </w:r>
+      <w:r>
+        <w:rPr>
+          <w:rStyle w:val="VerbatimChar"/>
+        </w:rPr>
+        <w:t xml:space="preserve">## geom_text: label = B </w:t>
+      </w:r>
+      <w:r>
+        <w:br w:type="textWrapping"/>
+      </w:r>
+      <w:r>
+        <w:rPr>
+          <w:rStyle w:val="VerbatimChar"/>
+        </w:rPr>
+        <w:t xml:space="preserve">## stat_identity:  </w:t>
+      </w:r>
+      <w:r>
+        <w:br w:type="textWrapping"/>
+      </w:r>
+      <w:r>
+        <w:rPr>
+          <w:rStyle w:val="VerbatimChar"/>
+        </w:rPr>
+        <w:t xml:space="preserve">## position_identity: (width = NULL, height = NULL)</w:t>
+      </w:r>
+    </w:p>
+    <w:p>
+      <w:pPr>
+        <w:pStyle w:val="SourceCode"/>
+      </w:pPr>
+      <w:r>
+        <w:rPr>
+          <w:rStyle w:val="VerbatimChar"/>
+        </w:rPr>
+        <w:t xml:space="preserve">## mapping: x = x, y = y </w:t>
+      </w:r>
+      <w:r>
+        <w:br w:type="textWrapping"/>
+      </w:r>
+      <w:r>
+        <w:rPr>
+          <w:rStyle w:val="VerbatimChar"/>
+        </w:rPr>
+        <w:t xml:space="preserve">## geom_text: label = C </w:t>
+      </w:r>
+      <w:r>
+        <w:br w:type="textWrapping"/>
+      </w:r>
+      <w:r>
+        <w:rPr>
+          <w:rStyle w:val="VerbatimChar"/>
+        </w:rPr>
+        <w:t xml:space="preserve">## stat_identity:  </w:t>
+      </w:r>
+      <w:r>
+        <w:br w:type="textWrapping"/>
+      </w:r>
+      <w:r>
+        <w:rPr>
+          <w:rStyle w:val="VerbatimChar"/>
+        </w:rPr>
+        <w:t xml:space="preserve">## position_identity: (width = NULL, height = NULL)</w:t>
+      </w:r>
+    </w:p>
+    <w:p>
+      <w:pPr>
+        <w:pStyle w:val="SourceCode"/>
+      </w:pPr>
+      <w:r>
+        <w:rPr>
+          <w:rStyle w:val="VerbatimChar"/>
+        </w:rPr>
+        <w:t xml:space="preserve">## mapping: x = x, y = y </w:t>
+      </w:r>
+      <w:r>
+        <w:br w:type="textWrapping"/>
+      </w:r>
+      <w:r>
+        <w:rPr>
+          <w:rStyle w:val="VerbatimChar"/>
+        </w:rPr>
+        <w:t xml:space="preserve">## geom_text: label = D </w:t>
+      </w:r>
+      <w:r>
+        <w:br w:type="textWrapping"/>
+      </w:r>
+      <w:r>
+        <w:rPr>
+          <w:rStyle w:val="VerbatimChar"/>
+        </w:rPr>
+        <w:t xml:space="preserve">## stat_identity:  </w:t>
+      </w:r>
+      <w:r>
+        <w:br w:type="textWrapping"/>
+      </w:r>
+      <w:r>
+        <w:rPr>
+          <w:rStyle w:val="VerbatimChar"/>
+        </w:rPr>
+        <w:t xml:space="preserve">## position_identity: (width = NULL, height = NULL)</w:t>
       </w:r>
     </w:p>
     <w:p>
@@ -525,7 +647,7 @@
     </w:lvl>
   </w:abstractNum>
   <w:abstractNum w:abstractNumId="990">
-    <w:nsid w:val="1392074d"/>
+    <w:nsid w:val="9c798d2d"/>
     <w:multiLevelType w:val="multilevel"/>
     <w:lvl w:ilvl="0">
       <w:numFmt w:val="bullet"/>

</xml_diff>

<commit_message>
Results drafted, sent to Dave, models refined.
</commit_message>
<xml_diff>
--- a/Manuscript/Telomere_parentage_TABLES_AND_FIGURES.docx
+++ b/Manuscript/Telomere_parentage_TABLES_AND_FIGURES.docx
@@ -21,7 +21,54 @@
         <w:t xml:space="preserve"> </w:t>
       </w:r>
       <w:r>
-        <w:t xml:space="preserve">Relationship between parental and offspring telomere length in the Seychelles warbler.</w:t>
+        <w:t xml:space="preserve">Parental effects on offspring telomere length in the Seychelles warbler.</w:t>
+      </w:r>
+      <w:r>
+        <w:t xml:space="preserve"> </w:t>
+      </w:r>
+      <w:r>
+        <w:rPr>
+          <w:b/>
+        </w:rPr>
+        <w:t xml:space="preserve">A</w:t>
+      </w:r>
+      <w:r>
+        <w:t xml:space="preserve"> </w:t>
+      </w:r>
+      <w:r>
+        <w:t xml:space="preserve">Offspring telomere length in telation to maternal adult telomere length, measured as the mean value of telomere measurements estimated from all samples taken each mother at age</w:t>
+      </w:r>
+      <w:r>
+        <w:t xml:space="preserve"> </w:t>
+      </w:r>
+      <m:oMath>
+        <m:r>
+          <m:rPr>
+            <m:sty m:val="p"/>
+          </m:rPr>
+          <m:t>≥</m:t>
+        </m:r>
+      </m:oMath>
+      <w:r>
+        <w:t xml:space="preserve"> </w:t>
+      </w:r>
+      <w:r>
+        <w:t xml:space="preserve">1.</w:t>
+      </w:r>
+      <w:r>
+        <w:t xml:space="preserve"> </w:t>
+      </w:r>
+      <w:r>
+        <w:rPr>
+          <w:b/>
+        </w:rPr>
+        <w:t xml:space="preserve">B</w:t>
+      </w:r>
+      <w:r>
+        <w:t xml:space="preserve"> </w:t>
+      </w:r>
+      <w:r>
+        <w:t xml:space="preserve">Offspring telomere length in relation to paternal juvenile telomere length, which is the mean value of all samples taken from each father as a juvenile (i.e. aged &lt; 1). Lines and shaded areas represent estimates and 95% confidence limits from a linear regression. TL = telomere length.</w:t>
       </w:r>
     </w:p>
     <w:p>
@@ -35,35 +82,42 @@
         <w:t xml:space="preserve"> </w:t>
       </w:r>
       <w:r>
-        <w:t xml:space="preserve">Relationship between and parental age and offspring telomere length in the Seychelles warbler</w:t>
-      </w:r>
-    </w:p>
-    <w:p>
+        <w:t xml:space="preserve">Parental effects on offspring sex ratio in the Seychelles warbler. Offspring sex ratio in relation to maternal</w:t>
+      </w:r>
+      <w:r>
+        <w:t xml:space="preserve"> </w:t>
+      </w:r>
       <w:r>
         <w:rPr>
           <w:b/>
         </w:rPr>
-        <w:t xml:space="preserve">Figure 3</w:t>
+        <w:t xml:space="preserve">A</w:t>
       </w:r>
       <w:r>
         <w:t xml:space="preserve"> </w:t>
       </w:r>
       <w:r>
-        <w:t xml:space="preserve">Parental telomere length and offspring sex ratio in the Seychelles warbler.</w:t>
-      </w:r>
-    </w:p>
-    <w:p>
+        <w:t xml:space="preserve">adult telomere length (see Fig. 1 and main text) and</w:t>
+      </w:r>
+      <w:r>
+        <w:t xml:space="preserve"> </w:t>
+      </w:r>
       <w:r>
         <w:rPr>
           <w:b/>
         </w:rPr>
-        <w:t xml:space="preserve">Figure 4</w:t>
+        <w:t xml:space="preserve">B</w:t>
       </w:r>
       <w:r>
         <w:t xml:space="preserve"> </w:t>
       </w:r>
       <w:r>
-        <w:t xml:space="preserve">Parental age and offspring sex ratio in the Seychelles warbler.</w:t>
+        <w:t xml:space="preserve">paternal age. Individual points represent individual male (top) and female (bottom) offspring, and points are plotted with transparency so that overlap can be observed (i.e. darker points represent multiple, overlapping individuals). Lines and shaded areas represent fitted values and 95% confidence limits from a logistic regression. TL = telomere length.</w:t>
+      </w:r>
+    </w:p>
+    <w:p>
+      <w:r>
+        <w:t xml:space="preserve">PAGEBREAK</w:t>
       </w:r>
     </w:p>
     <w:p>
@@ -75,124 +129,10 @@
       </w:r>
     </w:p>
     <w:p>
-      <w:pPr>
-        <w:pStyle w:val="SourceCode"/>
-      </w:pPr>
-      <w:r>
-        <w:rPr>
-          <w:rStyle w:val="VerbatimChar"/>
-        </w:rPr>
-        <w:t xml:space="preserve">## mapping: x = x, y = y </w:t>
-      </w:r>
-      <w:r>
-        <w:br w:type="textWrapping"/>
-      </w:r>
-      <w:r>
-        <w:rPr>
-          <w:rStyle w:val="VerbatimChar"/>
-        </w:rPr>
-        <w:t xml:space="preserve">## geom_text: label = B </w:t>
-      </w:r>
-      <w:r>
-        <w:br w:type="textWrapping"/>
-      </w:r>
-      <w:r>
-        <w:rPr>
-          <w:rStyle w:val="VerbatimChar"/>
-        </w:rPr>
-        <w:t xml:space="preserve">## stat_identity:  </w:t>
-      </w:r>
-      <w:r>
-        <w:br w:type="textWrapping"/>
-      </w:r>
-      <w:r>
-        <w:rPr>
-          <w:rStyle w:val="VerbatimChar"/>
-        </w:rPr>
-        <w:t xml:space="preserve">## position_identity: (width = NULL, height = NULL)</w:t>
-      </w:r>
-    </w:p>
-    <w:p>
-      <w:pPr>
-        <w:pStyle w:val="SourceCode"/>
-      </w:pPr>
-      <w:r>
-        <w:rPr>
-          <w:rStyle w:val="VerbatimChar"/>
-        </w:rPr>
-        <w:t xml:space="preserve">## mapping: x = x, y = y </w:t>
-      </w:r>
-      <w:r>
-        <w:br w:type="textWrapping"/>
-      </w:r>
-      <w:r>
-        <w:rPr>
-          <w:rStyle w:val="VerbatimChar"/>
-        </w:rPr>
-        <w:t xml:space="preserve">## geom_text: label = C </w:t>
-      </w:r>
-      <w:r>
-        <w:br w:type="textWrapping"/>
-      </w:r>
-      <w:r>
-        <w:rPr>
-          <w:rStyle w:val="VerbatimChar"/>
-        </w:rPr>
-        <w:t xml:space="preserve">## stat_identity:  </w:t>
-      </w:r>
-      <w:r>
-        <w:br w:type="textWrapping"/>
-      </w:r>
-      <w:r>
-        <w:rPr>
-          <w:rStyle w:val="VerbatimChar"/>
-        </w:rPr>
-        <w:t xml:space="preserve">## position_identity: (width = NULL, height = NULL)</w:t>
-      </w:r>
-    </w:p>
-    <w:p>
-      <w:pPr>
-        <w:pStyle w:val="SourceCode"/>
-      </w:pPr>
-      <w:r>
-        <w:rPr>
-          <w:rStyle w:val="VerbatimChar"/>
-        </w:rPr>
-        <w:t xml:space="preserve">## mapping: x = x, y = y </w:t>
-      </w:r>
-      <w:r>
-        <w:br w:type="textWrapping"/>
-      </w:r>
-      <w:r>
-        <w:rPr>
-          <w:rStyle w:val="VerbatimChar"/>
-        </w:rPr>
-        <w:t xml:space="preserve">## geom_text: label = D </w:t>
-      </w:r>
-      <w:r>
-        <w:br w:type="textWrapping"/>
-      </w:r>
-      <w:r>
-        <w:rPr>
-          <w:rStyle w:val="VerbatimChar"/>
-        </w:rPr>
-        <w:t xml:space="preserve">## stat_identity:  </w:t>
-      </w:r>
-      <w:r>
-        <w:br w:type="textWrapping"/>
-      </w:r>
-      <w:r>
-        <w:rPr>
-          <w:rStyle w:val="VerbatimChar"/>
-        </w:rPr>
-        <w:t xml:space="preserve">## position_identity: (width = NULL, height = NULL)</w:t>
-      </w:r>
-    </w:p>
-    <w:p>
       <w:r>
         <w:drawing>
           <wp:inline>
-            <wp:extent cx="5440680" cy="5440680"/>
+            <wp:extent cx="3695700" cy="7391400"/>
             <wp:effectExtent b="0" l="0" r="0" t="0"/>
             <wp:docPr descr="" id="1" name="Picture"/>
             <a:graphic>
@@ -213,7 +153,7 @@
                   <pic:spPr bwMode="auto">
                     <a:xfrm>
                       <a:off x="0" y="0"/>
-                      <a:ext cx="5440680" cy="5440680"/>
+                      <a:ext cx="3695700" cy="7391400"/>
                     </a:xfrm>
                     <a:prstGeom prst="rect">
                       <a:avLst/>
@@ -234,25 +174,29 @@
     </w:p>
     <w:p>
       <w:r>
+        <w:t xml:space="preserve">PAGEBREAK</w:t>
+      </w:r>
+    </w:p>
+    <w:p>
+      <w:r>
         <w:rPr>
           <w:b/>
         </w:rPr>
         <w:t xml:space="preserve">Figure 2</w:t>
       </w:r>
-      <w:r>
-        <w:t xml:space="preserve"> </w:t>
-      </w:r>
+    </w:p>
+    <w:p>
       <w:r>
         <w:drawing>
           <wp:inline>
-            <wp:extent cx="5440680" cy="5440680"/>
+            <wp:extent cx="3695700" cy="7391400"/>
             <wp:effectExtent b="0" l="0" r="0" t="0"/>
             <wp:docPr descr="" id="1" name="Picture"/>
             <a:graphic>
               <a:graphicData uri="http://schemas.openxmlformats.org/drawingml/2006/picture">
                 <pic:pic>
                   <pic:nvPicPr>
-                    <pic:cNvPr descr="../Figures/Figure2-1.png" id="0" name="Picture"/>
+                    <pic:cNvPr descr="../Figures/Figure%202-1.png" id="0" name="Picture"/>
                     <pic:cNvPicPr>
                       <a:picLocks noChangeArrowheads="1" noChangeAspect="1"/>
                     </pic:cNvPicPr>
@@ -266,113 +210,7 @@
                   <pic:spPr bwMode="auto">
                     <a:xfrm>
                       <a:off x="0" y="0"/>
-                      <a:ext cx="5440680" cy="5440680"/>
-                    </a:xfrm>
-                    <a:prstGeom prst="rect">
-                      <a:avLst/>
-                    </a:prstGeom>
-                    <a:noFill/>
-                    <a:ln w="9525">
-                      <a:noFill/>
-                      <a:headEnd/>
-                      <a:tailEnd/>
-                    </a:ln>
-                  </pic:spPr>
-                </pic:pic>
-              </a:graphicData>
-            </a:graphic>
-          </wp:inline>
-        </w:drawing>
-      </w:r>
-    </w:p>
-    <w:p>
-      <w:r>
-        <w:rPr>
-          <w:b/>
-        </w:rPr>
-        <w:t xml:space="preserve">Figure 3</w:t>
-      </w:r>
-      <w:r>
-        <w:t xml:space="preserve"> </w:t>
-      </w:r>
-      <w:r>
-        <w:drawing>
-          <wp:inline>
-            <wp:extent cx="5440680" cy="5440680"/>
-            <wp:effectExtent b="0" l="0" r="0" t="0"/>
-            <wp:docPr descr="" id="1" name="Picture"/>
-            <a:graphic>
-              <a:graphicData uri="http://schemas.openxmlformats.org/drawingml/2006/picture">
-                <pic:pic>
-                  <pic:nvPicPr>
-                    <pic:cNvPr descr="../Figures/Figure%203-1.png" id="0" name="Picture"/>
-                    <pic:cNvPicPr>
-                      <a:picLocks noChangeArrowheads="1" noChangeAspect="1"/>
-                    </pic:cNvPicPr>
-                  </pic:nvPicPr>
-                  <pic:blipFill>
-                    <a:blip r:embed="rId23"/>
-                    <a:stretch>
-                      <a:fillRect/>
-                    </a:stretch>
-                  </pic:blipFill>
-                  <pic:spPr bwMode="auto">
-                    <a:xfrm>
-                      <a:off x="0" y="0"/>
-                      <a:ext cx="5440680" cy="5440680"/>
-                    </a:xfrm>
-                    <a:prstGeom prst="rect">
-                      <a:avLst/>
-                    </a:prstGeom>
-                    <a:noFill/>
-                    <a:ln w="9525">
-                      <a:noFill/>
-                      <a:headEnd/>
-                      <a:tailEnd/>
-                    </a:ln>
-                  </pic:spPr>
-                </pic:pic>
-              </a:graphicData>
-            </a:graphic>
-          </wp:inline>
-        </w:drawing>
-      </w:r>
-    </w:p>
-    <w:p>
-      <w:r>
-        <w:rPr>
-          <w:b/>
-        </w:rPr>
-        <w:t xml:space="preserve">Figure 4</w:t>
-      </w:r>
-      <w:r>
-        <w:t xml:space="preserve"> </w:t>
-      </w:r>
-      <w:r>
-        <w:drawing>
-          <wp:inline>
-            <wp:extent cx="5440680" cy="5440680"/>
-            <wp:effectExtent b="0" l="0" r="0" t="0"/>
-            <wp:docPr descr="" id="1" name="Picture"/>
-            <a:graphic>
-              <a:graphicData uri="http://schemas.openxmlformats.org/drawingml/2006/picture">
-                <pic:pic>
-                  <pic:nvPicPr>
-                    <pic:cNvPr descr="../Figures/Figure%204-1.png" id="0" name="Picture"/>
-                    <pic:cNvPicPr>
-                      <a:picLocks noChangeArrowheads="1" noChangeAspect="1"/>
-                    </pic:cNvPicPr>
-                  </pic:nvPicPr>
-                  <pic:blipFill>
-                    <a:blip r:embed="rId24"/>
-                    <a:stretch>
-                      <a:fillRect/>
-                    </a:stretch>
-                  </pic:blipFill>
-                  <pic:spPr bwMode="auto">
-                    <a:xfrm>
-                      <a:off x="0" y="0"/>
-                      <a:ext cx="5440680" cy="5440680"/>
+                      <a:ext cx="3695700" cy="7391400"/>
                     </a:xfrm>
                     <a:prstGeom prst="rect">
                       <a:avLst/>
@@ -647,7 +485,7 @@
     </w:lvl>
   </w:abstractNum>
   <w:abstractNum w:abstractNumId="990">
-    <w:nsid w:val="9c798d2d"/>
+    <w:nsid w:val="8a25ae16"/>
     <w:multiLevelType w:val="multilevel"/>
     <w:lvl w:ilvl="0">
       <w:numFmt w:val="bullet"/>

</xml_diff>

<commit_message>
STarting to form a manuscript!
</commit_message>
<xml_diff>
--- a/Manuscript/Telomere_parentage_TABLES_AND_FIGURES.docx
+++ b/Manuscript/Telomere_parentage_TABLES_AND_FIGURES.docx
@@ -227,6 +227,60 @@
             </a:graphic>
           </wp:inline>
         </w:drawing>
+      </w:r>
+    </w:p>
+    <w:p>
+      <w:r>
+        <w:drawing>
+          <wp:inline>
+            <wp:extent cx="3695700" cy="7391400"/>
+            <wp:effectExtent b="0" l="0" r="0" t="0"/>
+            <wp:docPr descr="" id="1" name="Picture"/>
+            <a:graphic>
+              <a:graphicData uri="http://schemas.openxmlformats.org/drawingml/2006/picture">
+                <pic:pic>
+                  <pic:nvPicPr>
+                    <pic:cNvPr descr="../Figures/Figure%203-1.png" id="0" name="Picture"/>
+                    <pic:cNvPicPr>
+                      <a:picLocks noChangeArrowheads="1" noChangeAspect="1"/>
+                    </pic:cNvPicPr>
+                  </pic:nvPicPr>
+                  <pic:blipFill>
+                    <a:blip r:embed="rId23"/>
+                    <a:stretch>
+                      <a:fillRect/>
+                    </a:stretch>
+                  </pic:blipFill>
+                  <pic:spPr bwMode="auto">
+                    <a:xfrm>
+                      <a:off x="0" y="0"/>
+                      <a:ext cx="3695700" cy="7391400"/>
+                    </a:xfrm>
+                    <a:prstGeom prst="rect">
+                      <a:avLst/>
+                    </a:prstGeom>
+                    <a:noFill/>
+                    <a:ln w="9525">
+                      <a:noFill/>
+                      <a:headEnd/>
+                      <a:tailEnd/>
+                    </a:ln>
+                  </pic:spPr>
+                </pic:pic>
+              </a:graphicData>
+            </a:graphic>
+          </wp:inline>
+        </w:drawing>
+      </w:r>
+    </w:p>
+    <w:p>
+      <w:r>
+        <w:t xml:space="preserve">ggplot(subset(Loss,dadage&lt;13),aes(x = LmumTL,y = TROC,col = Sex)) + geom_point() + stat_smooth(method = 'lm')+ theme_lgs()</w:t>
+      </w:r>
+    </w:p>
+    <w:p>
+      <w:r>
+        <w:t xml:space="preserve">summary(lm(TROC~dadage+Sex,data=Loss,na.action=na.exclude))</w:t>
       </w:r>
     </w:p>
     <w:sectPr>
@@ -485,7 +539,7 @@
     </w:lvl>
   </w:abstractNum>
   <w:abstractNum w:abstractNumId="990">
-    <w:nsid w:val="8a25ae16"/>
+    <w:nsid w:val="90a26d07"/>
     <w:multiLevelType w:val="multilevel"/>
     <w:lvl w:ilvl="0">
       <w:numFmt w:val="bullet"/>

</xml_diff>

<commit_message>
Intro edits, refs added
</commit_message>
<xml_diff>
--- a/Manuscript/Telomere_parentage_TABLES_AND_FIGURES.docx
+++ b/Manuscript/Telomere_parentage_TABLES_AND_FIGURES.docx
@@ -132,7 +132,7 @@
       <w:r>
         <w:drawing>
           <wp:inline>
-            <wp:extent cx="3695700" cy="7391400"/>
+            <wp:extent cx="4876800" cy="9753600"/>
             <wp:effectExtent b="0" l="0" r="0" t="0"/>
             <wp:docPr descr="" id="1" name="Picture"/>
             <a:graphic>
@@ -153,7 +153,7 @@
                   <pic:spPr bwMode="auto">
                     <a:xfrm>
                       <a:off x="0" y="0"/>
-                      <a:ext cx="3695700" cy="7391400"/>
+                      <a:ext cx="4876800" cy="9753600"/>
                     </a:xfrm>
                     <a:prstGeom prst="rect">
                       <a:avLst/>
@@ -176,7 +176,7 @@
       <w:r>
         <w:drawing>
           <wp:inline>
-            <wp:extent cx="3695700" cy="7391400"/>
+            <wp:extent cx="4876800" cy="9753600"/>
             <wp:effectExtent b="0" l="0" r="0" t="0"/>
             <wp:docPr descr="" id="1" name="Picture"/>
             <a:graphic>
@@ -197,7 +197,7 @@
                   <pic:spPr bwMode="auto">
                     <a:xfrm>
                       <a:off x="0" y="0"/>
-                      <a:ext cx="3695700" cy="7391400"/>
+                      <a:ext cx="4876800" cy="9753600"/>
                     </a:xfrm>
                     <a:prstGeom prst="rect">
                       <a:avLst/>
@@ -472,7 +472,7 @@
     </w:lvl>
   </w:abstractNum>
   <w:abstractNum w:abstractNumId="990">
-    <w:nsid w:val="8911df5f"/>
+    <w:nsid w:val="501f1b02"/>
     <w:multiLevelType w:val="multilevel"/>
     <w:lvl w:ilvl="0">
       <w:numFmt w:val="bullet"/>

</xml_diff>

<commit_message>
Results edits, in-text stats added.
</commit_message>
<xml_diff>
--- a/Manuscript/Telomere_parentage_TABLES_AND_FIGURES.docx
+++ b/Manuscript/Telomere_parentage_TABLES_AND_FIGURES.docx
@@ -126,94 +126,6 @@
           <w:b/>
         </w:rPr>
         <w:t xml:space="preserve">Figure 1</w:t>
-      </w:r>
-    </w:p>
-    <w:p>
-      <w:r>
-        <w:drawing>
-          <wp:inline>
-            <wp:extent cx="4876800" cy="9753600"/>
-            <wp:effectExtent b="0" l="0" r="0" t="0"/>
-            <wp:docPr descr="" id="1" name="Picture"/>
-            <a:graphic>
-              <a:graphicData uri="http://schemas.openxmlformats.org/drawingml/2006/picture">
-                <pic:pic>
-                  <pic:nvPicPr>
-                    <pic:cNvPr descr="../Figures/Figure1-1.png" id="0" name="Picture"/>
-                    <pic:cNvPicPr>
-                      <a:picLocks noChangeArrowheads="1" noChangeAspect="1"/>
-                    </pic:cNvPicPr>
-                  </pic:nvPicPr>
-                  <pic:blipFill>
-                    <a:blip r:embed="rId21"/>
-                    <a:stretch>
-                      <a:fillRect/>
-                    </a:stretch>
-                  </pic:blipFill>
-                  <pic:spPr bwMode="auto">
-                    <a:xfrm>
-                      <a:off x="0" y="0"/>
-                      <a:ext cx="4876800" cy="9753600"/>
-                    </a:xfrm>
-                    <a:prstGeom prst="rect">
-                      <a:avLst/>
-                    </a:prstGeom>
-                    <a:noFill/>
-                    <a:ln w="9525">
-                      <a:noFill/>
-                      <a:headEnd/>
-                      <a:tailEnd/>
-                    </a:ln>
-                  </pic:spPr>
-                </pic:pic>
-              </a:graphicData>
-            </a:graphic>
-          </wp:inline>
-        </w:drawing>
-      </w:r>
-    </w:p>
-    <w:p>
-      <w:r>
-        <w:drawing>
-          <wp:inline>
-            <wp:extent cx="4876800" cy="9753600"/>
-            <wp:effectExtent b="0" l="0" r="0" t="0"/>
-            <wp:docPr descr="" id="1" name="Picture"/>
-            <a:graphic>
-              <a:graphicData uri="http://schemas.openxmlformats.org/drawingml/2006/picture">
-                <pic:pic>
-                  <pic:nvPicPr>
-                    <pic:cNvPr descr="../Figures/Figure2-1.png" id="0" name="Picture"/>
-                    <pic:cNvPicPr>
-                      <a:picLocks noChangeArrowheads="1" noChangeAspect="1"/>
-                    </pic:cNvPicPr>
-                  </pic:nvPicPr>
-                  <pic:blipFill>
-                    <a:blip r:embed="rId22"/>
-                    <a:stretch>
-                      <a:fillRect/>
-                    </a:stretch>
-                  </pic:blipFill>
-                  <pic:spPr bwMode="auto">
-                    <a:xfrm>
-                      <a:off x="0" y="0"/>
-                      <a:ext cx="4876800" cy="9753600"/>
-                    </a:xfrm>
-                    <a:prstGeom prst="rect">
-                      <a:avLst/>
-                    </a:prstGeom>
-                    <a:noFill/>
-                    <a:ln w="9525">
-                      <a:noFill/>
-                      <a:headEnd/>
-                      <a:tailEnd/>
-                    </a:ln>
-                  </pic:spPr>
-                </pic:pic>
-              </a:graphicData>
-            </a:graphic>
-          </wp:inline>
-        </w:drawing>
       </w:r>
     </w:p>
     <w:sectPr>
@@ -472,7 +384,7 @@
     </w:lvl>
   </w:abstractNum>
   <w:abstractNum w:abstractNumId="990">
-    <w:nsid w:val="501f1b02"/>
+    <w:nsid w:val="d6a00cfb"/>
     <w:multiLevelType w:val="multilevel"/>
     <w:lvl w:ilvl="0">
       <w:numFmt w:val="bullet"/>

</xml_diff>

<commit_message>
Late night intro edits
</commit_message>
<xml_diff>
--- a/Manuscript/Telomere_parentage_TABLES_AND_FIGURES.docx
+++ b/Manuscript/Telomere_parentage_TABLES_AND_FIGURES.docx
@@ -59,7 +59,7 @@
         <w:rPr>
           <w:b/>
         </w:rPr>
-        <w:t xml:space="preserve">Figure 1</w:t>
+        <w:t xml:space="preserve">Figure 2</w:t>
       </w:r>
       <w:r>
         <w:t xml:space="preserve"> </w:t>
@@ -95,7 +95,7 @@
         <w:t xml:space="preserve"> </w:t>
       </w:r>
       <w:r>
-        <w:t xml:space="preserve">Offspring survival to adulthood in relation to maternal telomere length. Lines and shaded areas represent estimates and 95% confidence limits from a logistic regression (</w:t>
+        <w:t xml:space="preserve">Offspring survival to adulthood in relation to telomere length. Lines and shaded areas represent estimates and 95% confidence limits from a linear regression (</w:t>
       </w:r>
       <w:r>
         <w:rPr>
@@ -104,7 +104,7 @@
         <w:t xml:space="preserve">A</w:t>
       </w:r>
       <w:r>
-        <w:t xml:space="preserve">) linear regression (</w:t>
+        <w:t xml:space="preserve">) and logistic regression (</w:t>
       </w:r>
       <w:r>
         <w:rPr>
@@ -372,7 +372,7 @@
     </w:lvl>
   </w:abstractNum>
   <w:abstractNum w:abstractNumId="990">
-    <w:nsid w:val="5a83b3d9"/>
+    <w:nsid w:val="ecd2043c"/>
     <w:multiLevelType w:val="multilevel"/>
     <w:lvl w:ilvl="0">
       <w:numFmt w:val="bullet"/>

</xml_diff>

<commit_message>
Paternal effects incorporated. Majorish changes to results, although main effects the same.
</commit_message>
<xml_diff>
--- a/Manuscript/Telomere_parentage_TABLES_AND_FIGURES.docx
+++ b/Manuscript/Telomere_parentage_TABLES_AND_FIGURES.docx
@@ -21,7 +21,21 @@
         <w:t xml:space="preserve"> </w:t>
       </w:r>
       <w:r>
-        <w:t xml:space="preserve">Juvenile sex ratio in the Seychelles warbler.</w:t>
+        <w:t xml:space="preserve">Sex ratio over time in Juvenile Seychelles warblers. The dotted and dashed lines represent equal sex ratio and 95% confidence limits from simulated sex ratio data based on temporal variation in sample size, respectively.</w:t>
+      </w:r>
+    </w:p>
+    <w:p>
+      <w:r>
+        <w:rPr>
+          <w:b/>
+        </w:rPr>
+        <w:t xml:space="preserve">Figure 2</w:t>
+      </w:r>
+      <w:r>
+        <w:t xml:space="preserve"> </w:t>
+      </w:r>
+      <w:r>
+        <w:t xml:space="preserve">Parental telomere length and offspring sex ratio in the Seychelles warbler.</w:t>
       </w:r>
       <w:r>
         <w:t xml:space="preserve"> </w:t>
@@ -36,10 +50,22 @@
         <w:t xml:space="preserve"> </w:t>
       </w:r>
       <w:r>
-        <w:t xml:space="preserve">Sex ratio over time in juveniles. The dotted lines represent 95% confidence limits from simulated sex ratio data based on temporal variation in sample size.</w:t>
+        <w:t xml:space="preserve">Maternal and peternal telomere length are not related to one another.</w:t>
       </w:r>
       <w:r>
         <w:t xml:space="preserve"> </w:t>
+      </w:r>
+      <w:r>
+        <w:rPr>
+          <w:b/>
+        </w:rPr>
+        <w:t xml:space="preserve">B-D</w:t>
+      </w:r>
+      <w:r>
+        <w:t xml:space="preserve"> </w:t>
+      </w:r>
+      <w:r>
+        <w:t xml:space="preserve">Offspring sex ratio in relation to maternal (</w:t>
       </w:r>
       <w:r>
         <w:rPr>
@@ -48,13 +74,7 @@
         <w:t xml:space="preserve">B</w:t>
       </w:r>
       <w:r>
-        <w:t xml:space="preserve"> </w:t>
-      </w:r>
-      <w:r>
-        <w:t xml:space="preserve">Offspring sex ratio in relation to maternal telomere length in nestlings, and</w:t>
-      </w:r>
-      <w:r>
-        <w:t xml:space="preserve"> </w:t>
+        <w:t xml:space="preserve">), paternal (</w:t>
       </w:r>
       <w:r>
         <w:rPr>
@@ -63,24 +83,30 @@
         <w:t xml:space="preserve">C</w:t>
       </w:r>
       <w:r>
-        <w:t xml:space="preserve"> </w:t>
-      </w:r>
-      <w:r>
-        <w:t xml:space="preserve">in fledglings. Individual points represent individual male (top) and female (bottom) offspring. Lines and shaded areas represent fitted values and 95% confidence limits from a logistic regression.</w:t>
-      </w:r>
-    </w:p>
-    <w:p>
+        <w:t xml:space="preserve">) and mean parental telomere length (</w:t>
+      </w:r>
       <w:r>
         <w:rPr>
           <w:b/>
         </w:rPr>
-        <w:t xml:space="preserve">Figure 2</w:t>
+        <w:t xml:space="preserve">D</w:t>
+      </w:r>
+      <w:r>
+        <w:t xml:space="preserve">). Individual points represent individual male (top) and female (bottom) offspring. Lines and shaded areas represent fitted values and 95% confidence limits from a logistic regression.</w:t>
+      </w:r>
+    </w:p>
+    <w:p>
+      <w:r>
+        <w:rPr>
+          <w:b/>
+        </w:rPr>
+        <w:t xml:space="preserve">Figure 3</w:t>
       </w:r>
       <w:r>
         <w:t xml:space="preserve"> </w:t>
       </w:r>
       <w:r>
-        <w:t xml:space="preserve">Maternal telomere length and offspring condition and survival in the Seychelles warbler.</w:t>
+        <w:t xml:space="preserve">Parental telomere length and offspring condition and survival in the Seychelles warbler.</w:t>
       </w:r>
       <w:r>
         <w:t xml:space="preserve"> </w:t>
@@ -95,7 +121,7 @@
         <w:t xml:space="preserve"> </w:t>
       </w:r>
       <w:r>
-        <w:t xml:space="preserve">Offspring telomere length in relation to maternal telomere length in nestlings, and</w:t>
+        <w:t xml:space="preserve">Offspring telomere length in relation to maternal telomere length,</w:t>
       </w:r>
       <w:r>
         <w:t xml:space="preserve"> </w:t>
@@ -110,7 +136,7 @@
         <w:t xml:space="preserve"> </w:t>
       </w:r>
       <w:r>
-        <w:t xml:space="preserve">in fledglings.</w:t>
+        <w:t xml:space="preserve">paternal telomere length, and</w:t>
       </w:r>
       <w:r>
         <w:t xml:space="preserve"> </w:t>
@@ -125,7 +151,7 @@
         <w:t xml:space="preserve"> </w:t>
       </w:r>
       <w:r>
-        <w:t xml:space="preserve">Offspring survival to adulthood in relation to telomere length in nestlings, and</w:t>
+        <w:t xml:space="preserve">mean parental telomere length.</w:t>
       </w:r>
       <w:r>
         <w:t xml:space="preserve"> </w:t>
@@ -140,13 +166,13 @@
         <w:t xml:space="preserve"> </w:t>
       </w:r>
       <w:r>
-        <w:t xml:space="preserve">in fledglings. Lines and shaded areas represent estimates and 95% confidence limits from a linear regression (</w:t>
+        <w:t xml:space="preserve">Offspring survival to adulthood in relation to telomere length. Lines and shaded areas represent estimates and 95% confidence limits from linear regressions (</w:t>
       </w:r>
       <w:r>
         <w:rPr>
           <w:b/>
         </w:rPr>
-        <w:t xml:space="preserve">A</w:t>
+        <w:t xml:space="preserve">A-C</w:t>
       </w:r>
       <w:r>
         <w:t xml:space="preserve">) and logistic regression (</w:t>
@@ -155,7 +181,7 @@
         <w:rPr>
           <w:b/>
         </w:rPr>
-        <w:t xml:space="preserve">B</w:t>
+        <w:t xml:space="preserve">D</w:t>
       </w:r>
       <w:r>
         <w:t xml:space="preserve">). Blue = males, red = Females.</w:t>
@@ -417,7 +443,7 @@
     </w:lvl>
   </w:abstractNum>
   <w:abstractNum w:abstractNumId="990">
-    <w:nsid w:val="8758bcf7"/>
+    <w:nsid w:val="40ddac04"/>
     <w:multiLevelType w:val="multilevel"/>
     <w:lvl w:ilvl="0">
       <w:numFmt w:val="bullet"/>

</xml_diff>